<commit_message>
Reto con las correciones
</commit_message>
<xml_diff>
--- a/Criterios finales.docx
+++ b/Criterios finales.docx
@@ -486,1119 +486,37 @@
         <w:t>?</w:t>
       </w:r>
     </w:p>
-    <w:p xmlns:wp14="http://schemas.microsoft.com/office/word/2010/wordml" wp14:textId="752DAB30">
-      <w:pPr>
+    <w:p>
+      <w:pPr>
+        <w:pStyle w:val="Normal"/>
         <w:jc w:val="both"/>
-      </w:pPr>
-      <w:r>
-        <w:rPr>
-          <w:rFonts w:ascii="Times New Roman" w:hAnsi="Times New Roman" w:eastAsia="Times New Roman" w:cs="Times New Roman"/>
-          <w:b w:val="0"/>
-          <w:bCs w:val="0"/>
-          <w:i w:val="0"/>
-          <w:iCs w:val="0"/>
-          <w:caps w:val="0"/>
-          <w:smallCaps w:val="0"/>
-          <w:color w:val="000000" w:themeColor="text1" w:themeTint="FF" w:themeShade="FF"/>
-          <w:sz w:val="22"/>
-          <w:szCs w:val="22"/>
-        </w:rPr>
-        <w:t>Teniendo</w:t>
-      </w:r>
-      <w:r>
-        <w:rPr>
-          <w:rFonts w:ascii="Times New Roman" w:hAnsi="Times New Roman" w:eastAsia="Times New Roman" w:cs="Times New Roman"/>
-          <w:b w:val="0"/>
-          <w:bCs w:val="0"/>
-          <w:i w:val="0"/>
-          <w:iCs w:val="0"/>
-          <w:caps w:val="0"/>
-          <w:smallCaps w:val="0"/>
-          <w:color w:val="000000" w:themeColor="text1" w:themeTint="FF" w:themeShade="FF"/>
-          <w:sz w:val="22"/>
-          <w:szCs w:val="22"/>
-        </w:rPr>
-        <w:t xml:space="preserve"> </w:t>
-      </w:r>
-      <w:r>
-        <w:rPr>
-          <w:rFonts w:ascii="Times New Roman" w:hAnsi="Times New Roman" w:eastAsia="Times New Roman" w:cs="Times New Roman"/>
-          <w:b w:val="0"/>
-          <w:bCs w:val="0"/>
-          <w:i w:val="0"/>
-          <w:iCs w:val="0"/>
-          <w:caps w:val="0"/>
-          <w:smallCaps w:val="0"/>
-          <w:color w:val="000000" w:themeColor="text1" w:themeTint="FF" w:themeShade="FF"/>
-          <w:sz w:val="22"/>
-          <w:szCs w:val="22"/>
-        </w:rPr>
-        <w:t>en</w:t>
-      </w:r>
-      <w:r>
-        <w:rPr>
-          <w:rFonts w:ascii="Times New Roman" w:hAnsi="Times New Roman" w:eastAsia="Times New Roman" w:cs="Times New Roman"/>
-          <w:b w:val="0"/>
-          <w:bCs w:val="0"/>
-          <w:i w:val="0"/>
-          <w:iCs w:val="0"/>
-          <w:caps w:val="0"/>
-          <w:smallCaps w:val="0"/>
-          <w:color w:val="000000" w:themeColor="text1" w:themeTint="FF" w:themeShade="FF"/>
-          <w:sz w:val="22"/>
-          <w:szCs w:val="22"/>
-        </w:rPr>
-        <w:t xml:space="preserve"> </w:t>
-      </w:r>
-      <w:r>
-        <w:rPr>
-          <w:rFonts w:ascii="Times New Roman" w:hAnsi="Times New Roman" w:eastAsia="Times New Roman" w:cs="Times New Roman"/>
-          <w:b w:val="0"/>
-          <w:bCs w:val="0"/>
-          <w:i w:val="0"/>
-          <w:iCs w:val="0"/>
-          <w:caps w:val="0"/>
-          <w:smallCaps w:val="0"/>
-          <w:color w:val="000000" w:themeColor="text1" w:themeTint="FF" w:themeShade="FF"/>
-          <w:sz w:val="22"/>
-          <w:szCs w:val="22"/>
-        </w:rPr>
-        <w:t>cuenta</w:t>
-      </w:r>
-      <w:r>
-        <w:rPr>
-          <w:rFonts w:ascii="Times New Roman" w:hAnsi="Times New Roman" w:eastAsia="Times New Roman" w:cs="Times New Roman"/>
-          <w:b w:val="0"/>
-          <w:bCs w:val="0"/>
-          <w:i w:val="0"/>
-          <w:iCs w:val="0"/>
-          <w:caps w:val="0"/>
-          <w:smallCaps w:val="0"/>
-          <w:color w:val="000000" w:themeColor="text1" w:themeTint="FF" w:themeShade="FF"/>
-          <w:sz w:val="22"/>
-          <w:szCs w:val="22"/>
-        </w:rPr>
-        <w:t xml:space="preserve"> que la </w:t>
-      </w:r>
-      <w:r>
-        <w:rPr>
-          <w:rFonts w:ascii="Times New Roman" w:hAnsi="Times New Roman" w:eastAsia="Times New Roman" w:cs="Times New Roman"/>
-          <w:b w:val="0"/>
-          <w:bCs w:val="0"/>
-          <w:i w:val="0"/>
-          <w:iCs w:val="0"/>
-          <w:caps w:val="0"/>
-          <w:smallCaps w:val="0"/>
-          <w:color w:val="000000" w:themeColor="text1" w:themeTint="FF" w:themeShade="FF"/>
-          <w:sz w:val="22"/>
-          <w:szCs w:val="22"/>
-        </w:rPr>
-        <w:t>metodología</w:t>
-      </w:r>
-      <w:r>
-        <w:rPr>
-          <w:rFonts w:ascii="Times New Roman" w:hAnsi="Times New Roman" w:eastAsia="Times New Roman" w:cs="Times New Roman"/>
-          <w:b w:val="0"/>
-          <w:bCs w:val="0"/>
-          <w:i w:val="0"/>
-          <w:iCs w:val="0"/>
-          <w:caps w:val="0"/>
-          <w:smallCaps w:val="0"/>
-          <w:color w:val="000000" w:themeColor="text1" w:themeTint="FF" w:themeShade="FF"/>
-          <w:sz w:val="22"/>
-          <w:szCs w:val="22"/>
-        </w:rPr>
-        <w:t xml:space="preserve"> BCT </w:t>
-      </w:r>
-      <w:r>
-        <w:rPr>
-          <w:rFonts w:ascii="Times New Roman" w:hAnsi="Times New Roman" w:eastAsia="Times New Roman" w:cs="Times New Roman"/>
-          <w:b w:val="0"/>
-          <w:bCs w:val="0"/>
-          <w:i w:val="0"/>
-          <w:iCs w:val="0"/>
-          <w:caps w:val="0"/>
-          <w:smallCaps w:val="0"/>
-          <w:color w:val="000000" w:themeColor="text1" w:themeTint="FF" w:themeShade="FF"/>
-          <w:sz w:val="22"/>
-          <w:szCs w:val="22"/>
-        </w:rPr>
-        <w:t>permite</w:t>
-      </w:r>
-      <w:r>
-        <w:rPr>
-          <w:rFonts w:ascii="Times New Roman" w:hAnsi="Times New Roman" w:eastAsia="Times New Roman" w:cs="Times New Roman"/>
-          <w:b w:val="0"/>
-          <w:bCs w:val="0"/>
-          <w:i w:val="0"/>
-          <w:iCs w:val="0"/>
-          <w:caps w:val="0"/>
-          <w:smallCaps w:val="0"/>
-          <w:color w:val="000000" w:themeColor="text1" w:themeTint="FF" w:themeShade="FF"/>
-          <w:sz w:val="22"/>
-          <w:szCs w:val="22"/>
-        </w:rPr>
-        <w:t xml:space="preserve"> </w:t>
-      </w:r>
-      <w:r>
-        <w:rPr>
-          <w:rFonts w:ascii="Times New Roman" w:hAnsi="Times New Roman" w:eastAsia="Times New Roman" w:cs="Times New Roman"/>
-          <w:b w:val="0"/>
-          <w:bCs w:val="0"/>
-          <w:i w:val="0"/>
-          <w:iCs w:val="0"/>
-          <w:caps w:val="0"/>
-          <w:smallCaps w:val="0"/>
-          <w:color w:val="000000" w:themeColor="text1" w:themeTint="FF" w:themeShade="FF"/>
-          <w:sz w:val="22"/>
-          <w:szCs w:val="22"/>
-        </w:rPr>
-        <w:t>acoplarse</w:t>
-      </w:r>
-      <w:r>
-        <w:rPr>
-          <w:rFonts w:ascii="Times New Roman" w:hAnsi="Times New Roman" w:eastAsia="Times New Roman" w:cs="Times New Roman"/>
-          <w:b w:val="0"/>
-          <w:bCs w:val="0"/>
-          <w:i w:val="0"/>
-          <w:iCs w:val="0"/>
-          <w:caps w:val="0"/>
-          <w:smallCaps w:val="0"/>
-          <w:color w:val="000000" w:themeColor="text1" w:themeTint="FF" w:themeShade="FF"/>
-          <w:sz w:val="22"/>
-          <w:szCs w:val="22"/>
-        </w:rPr>
-        <w:t xml:space="preserve"> al </w:t>
-      </w:r>
-      <w:r>
-        <w:rPr>
-          <w:rFonts w:ascii="Times New Roman" w:hAnsi="Times New Roman" w:eastAsia="Times New Roman" w:cs="Times New Roman"/>
-          <w:b w:val="0"/>
-          <w:bCs w:val="0"/>
-          <w:i w:val="0"/>
-          <w:iCs w:val="0"/>
-          <w:caps w:val="0"/>
-          <w:smallCaps w:val="0"/>
-          <w:color w:val="000000" w:themeColor="text1" w:themeTint="FF" w:themeShade="FF"/>
-          <w:sz w:val="22"/>
-          <w:szCs w:val="22"/>
-        </w:rPr>
-        <w:t>producto</w:t>
-      </w:r>
-      <w:r>
-        <w:rPr>
-          <w:rFonts w:ascii="Times New Roman" w:hAnsi="Times New Roman" w:eastAsia="Times New Roman" w:cs="Times New Roman"/>
-          <w:b w:val="0"/>
-          <w:bCs w:val="0"/>
-          <w:i w:val="0"/>
-          <w:iCs w:val="0"/>
-          <w:caps w:val="0"/>
-          <w:smallCaps w:val="0"/>
-          <w:color w:val="000000" w:themeColor="text1" w:themeTint="FF" w:themeShade="FF"/>
-          <w:sz w:val="22"/>
-          <w:szCs w:val="22"/>
-        </w:rPr>
-        <w:t xml:space="preserve"> o </w:t>
-      </w:r>
-      <w:r>
-        <w:rPr>
-          <w:rFonts w:ascii="Times New Roman" w:hAnsi="Times New Roman" w:eastAsia="Times New Roman" w:cs="Times New Roman"/>
-          <w:b w:val="0"/>
-          <w:bCs w:val="0"/>
-          <w:i w:val="0"/>
-          <w:iCs w:val="0"/>
-          <w:caps w:val="0"/>
-          <w:smallCaps w:val="0"/>
-          <w:color w:val="000000" w:themeColor="text1" w:themeTint="FF" w:themeShade="FF"/>
-          <w:sz w:val="22"/>
-          <w:szCs w:val="22"/>
-        </w:rPr>
-        <w:t>servicio</w:t>
-      </w:r>
-      <w:r>
-        <w:rPr>
-          <w:rFonts w:ascii="Times New Roman" w:hAnsi="Times New Roman" w:eastAsia="Times New Roman" w:cs="Times New Roman"/>
-          <w:b w:val="0"/>
-          <w:bCs w:val="0"/>
-          <w:i w:val="0"/>
-          <w:iCs w:val="0"/>
-          <w:caps w:val="0"/>
-          <w:smallCaps w:val="0"/>
-          <w:color w:val="000000" w:themeColor="text1" w:themeTint="FF" w:themeShade="FF"/>
-          <w:sz w:val="22"/>
-          <w:szCs w:val="22"/>
-        </w:rPr>
-        <w:t xml:space="preserve"> que </w:t>
-      </w:r>
-      <w:r>
-        <w:rPr>
-          <w:rFonts w:ascii="Times New Roman" w:hAnsi="Times New Roman" w:eastAsia="Times New Roman" w:cs="Times New Roman"/>
-          <w:b w:val="0"/>
-          <w:bCs w:val="0"/>
-          <w:i w:val="0"/>
-          <w:iCs w:val="0"/>
-          <w:caps w:val="0"/>
-          <w:smallCaps w:val="0"/>
-          <w:color w:val="000000" w:themeColor="text1" w:themeTint="FF" w:themeShade="FF"/>
-          <w:sz w:val="22"/>
-          <w:szCs w:val="22"/>
-        </w:rPr>
-        <w:t>ofrece</w:t>
-      </w:r>
-      <w:r>
-        <w:rPr>
-          <w:rFonts w:ascii="Times New Roman" w:hAnsi="Times New Roman" w:eastAsia="Times New Roman" w:cs="Times New Roman"/>
-          <w:b w:val="0"/>
-          <w:bCs w:val="0"/>
-          <w:i w:val="0"/>
-          <w:iCs w:val="0"/>
-          <w:caps w:val="0"/>
-          <w:smallCaps w:val="0"/>
-          <w:color w:val="000000" w:themeColor="text1" w:themeTint="FF" w:themeShade="FF"/>
-          <w:sz w:val="22"/>
-          <w:szCs w:val="22"/>
-        </w:rPr>
-        <w:t xml:space="preserve"> </w:t>
-      </w:r>
-      <w:r>
-        <w:rPr>
-          <w:rFonts w:ascii="Times New Roman" w:hAnsi="Times New Roman" w:eastAsia="Times New Roman" w:cs="Times New Roman"/>
-          <w:b w:val="0"/>
-          <w:bCs w:val="0"/>
-          <w:i w:val="0"/>
-          <w:iCs w:val="0"/>
-          <w:caps w:val="0"/>
-          <w:smallCaps w:val="0"/>
-          <w:color w:val="000000" w:themeColor="text1" w:themeTint="FF" w:themeShade="FF"/>
-          <w:sz w:val="22"/>
-          <w:szCs w:val="22"/>
-        </w:rPr>
-        <w:t>el</w:t>
-      </w:r>
-      <w:r>
-        <w:rPr>
-          <w:rFonts w:ascii="Times New Roman" w:hAnsi="Times New Roman" w:eastAsia="Times New Roman" w:cs="Times New Roman"/>
-          <w:b w:val="0"/>
-          <w:bCs w:val="0"/>
-          <w:i w:val="0"/>
-          <w:iCs w:val="0"/>
-          <w:caps w:val="0"/>
-          <w:smallCaps w:val="0"/>
-          <w:color w:val="000000" w:themeColor="text1" w:themeTint="FF" w:themeShade="FF"/>
-          <w:sz w:val="22"/>
-          <w:szCs w:val="22"/>
-        </w:rPr>
-        <w:t xml:space="preserve"> </w:t>
-      </w:r>
-      <w:r>
-        <w:rPr>
-          <w:rFonts w:ascii="Times New Roman" w:hAnsi="Times New Roman" w:eastAsia="Times New Roman" w:cs="Times New Roman"/>
-          <w:b w:val="0"/>
-          <w:bCs w:val="0"/>
-          <w:i w:val="0"/>
-          <w:iCs w:val="0"/>
-          <w:caps w:val="0"/>
-          <w:smallCaps w:val="0"/>
-          <w:color w:val="000000" w:themeColor="text1" w:themeTint="FF" w:themeShade="FF"/>
-          <w:sz w:val="22"/>
-          <w:szCs w:val="22"/>
-        </w:rPr>
-        <w:t>cliente</w:t>
-      </w:r>
-      <w:r>
-        <w:rPr>
-          <w:rFonts w:ascii="Times New Roman" w:hAnsi="Times New Roman" w:eastAsia="Times New Roman" w:cs="Times New Roman"/>
-          <w:b w:val="0"/>
-          <w:bCs w:val="0"/>
-          <w:i w:val="0"/>
-          <w:iCs w:val="0"/>
-          <w:caps w:val="0"/>
-          <w:smallCaps w:val="0"/>
-          <w:color w:val="000000" w:themeColor="text1" w:themeTint="FF" w:themeShade="FF"/>
-          <w:sz w:val="22"/>
-          <w:szCs w:val="22"/>
-        </w:rPr>
-        <w:t xml:space="preserve"> </w:t>
-      </w:r>
-      <w:r>
-        <w:rPr>
-          <w:rFonts w:ascii="Times New Roman" w:hAnsi="Times New Roman" w:eastAsia="Times New Roman" w:cs="Times New Roman"/>
-          <w:b w:val="0"/>
-          <w:bCs w:val="0"/>
-          <w:i w:val="0"/>
-          <w:iCs w:val="0"/>
-          <w:caps w:val="0"/>
-          <w:smallCaps w:val="0"/>
-          <w:color w:val="000000" w:themeColor="text1" w:themeTint="FF" w:themeShade="FF"/>
-          <w:sz w:val="22"/>
-          <w:szCs w:val="22"/>
-        </w:rPr>
-        <w:t>en</w:t>
-      </w:r>
-      <w:r>
-        <w:rPr>
-          <w:rFonts w:ascii="Times New Roman" w:hAnsi="Times New Roman" w:eastAsia="Times New Roman" w:cs="Times New Roman"/>
-          <w:b w:val="0"/>
-          <w:bCs w:val="0"/>
-          <w:i w:val="0"/>
-          <w:iCs w:val="0"/>
-          <w:caps w:val="0"/>
-          <w:smallCaps w:val="0"/>
-          <w:color w:val="000000" w:themeColor="text1" w:themeTint="FF" w:themeShade="FF"/>
-          <w:sz w:val="22"/>
-          <w:szCs w:val="22"/>
-        </w:rPr>
-        <w:t xml:space="preserve"> las </w:t>
-      </w:r>
-      <w:r>
-        <w:rPr>
-          <w:rFonts w:ascii="Times New Roman" w:hAnsi="Times New Roman" w:eastAsia="Times New Roman" w:cs="Times New Roman"/>
-          <w:b w:val="0"/>
-          <w:bCs w:val="0"/>
-          <w:i w:val="0"/>
-          <w:iCs w:val="0"/>
-          <w:caps w:val="0"/>
-          <w:smallCaps w:val="0"/>
-          <w:color w:val="000000" w:themeColor="text1" w:themeTint="FF" w:themeShade="FF"/>
-          <w:sz w:val="22"/>
-          <w:szCs w:val="22"/>
-        </w:rPr>
-        <w:t>diferentes</w:t>
-      </w:r>
-      <w:r>
-        <w:rPr>
-          <w:rFonts w:ascii="Times New Roman" w:hAnsi="Times New Roman" w:eastAsia="Times New Roman" w:cs="Times New Roman"/>
-          <w:b w:val="0"/>
-          <w:bCs w:val="0"/>
-          <w:i w:val="0"/>
-          <w:iCs w:val="0"/>
-          <w:caps w:val="0"/>
-          <w:smallCaps w:val="0"/>
-          <w:color w:val="000000" w:themeColor="text1" w:themeTint="FF" w:themeShade="FF"/>
-          <w:sz w:val="22"/>
-          <w:szCs w:val="22"/>
-        </w:rPr>
-        <w:t xml:space="preserve"> </w:t>
-      </w:r>
-      <w:r>
-        <w:rPr>
-          <w:rFonts w:ascii="Times New Roman" w:hAnsi="Times New Roman" w:eastAsia="Times New Roman" w:cs="Times New Roman"/>
-          <w:b w:val="0"/>
-          <w:bCs w:val="0"/>
-          <w:i w:val="0"/>
-          <w:iCs w:val="0"/>
-          <w:caps w:val="0"/>
-          <w:smallCaps w:val="0"/>
-          <w:color w:val="000000" w:themeColor="text1" w:themeTint="FF" w:themeShade="FF"/>
-          <w:sz w:val="22"/>
-          <w:szCs w:val="22"/>
-        </w:rPr>
-        <w:t>etapas</w:t>
-      </w:r>
-      <w:r>
-        <w:rPr>
-          <w:rFonts w:ascii="Times New Roman" w:hAnsi="Times New Roman" w:eastAsia="Times New Roman" w:cs="Times New Roman"/>
-          <w:b w:val="0"/>
-          <w:bCs w:val="0"/>
-          <w:i w:val="0"/>
-          <w:iCs w:val="0"/>
-          <w:caps w:val="0"/>
-          <w:smallCaps w:val="0"/>
-          <w:color w:val="000000" w:themeColor="text1" w:themeTint="FF" w:themeShade="FF"/>
-          <w:sz w:val="22"/>
-          <w:szCs w:val="22"/>
-        </w:rPr>
-        <w:t xml:space="preserve"> del </w:t>
-      </w:r>
-      <w:r>
-        <w:rPr>
-          <w:rFonts w:ascii="Times New Roman" w:hAnsi="Times New Roman" w:eastAsia="Times New Roman" w:cs="Times New Roman"/>
-          <w:b w:val="0"/>
-          <w:bCs w:val="0"/>
-          <w:i w:val="0"/>
-          <w:iCs w:val="0"/>
-          <w:caps w:val="0"/>
-          <w:smallCaps w:val="0"/>
-          <w:color w:val="000000" w:themeColor="text1" w:themeTint="FF" w:themeShade="FF"/>
-          <w:sz w:val="22"/>
-          <w:szCs w:val="22"/>
-        </w:rPr>
-        <w:t>clico</w:t>
-      </w:r>
-      <w:r>
-        <w:rPr>
-          <w:rFonts w:ascii="Times New Roman" w:hAnsi="Times New Roman" w:eastAsia="Times New Roman" w:cs="Times New Roman"/>
-          <w:b w:val="0"/>
-          <w:bCs w:val="0"/>
-          <w:i w:val="0"/>
-          <w:iCs w:val="0"/>
-          <w:caps w:val="0"/>
-          <w:smallCaps w:val="0"/>
-          <w:color w:val="000000" w:themeColor="text1" w:themeTint="FF" w:themeShade="FF"/>
-          <w:sz w:val="22"/>
-          <w:szCs w:val="22"/>
-        </w:rPr>
-        <w:t xml:space="preserve"> de </w:t>
-      </w:r>
-      <w:r>
-        <w:rPr>
-          <w:rFonts w:ascii="Times New Roman" w:hAnsi="Times New Roman" w:eastAsia="Times New Roman" w:cs="Times New Roman"/>
-          <w:b w:val="0"/>
-          <w:bCs w:val="0"/>
-          <w:i w:val="0"/>
-          <w:iCs w:val="0"/>
-          <w:caps w:val="0"/>
-          <w:smallCaps w:val="0"/>
-          <w:color w:val="000000" w:themeColor="text1" w:themeTint="FF" w:themeShade="FF"/>
-          <w:sz w:val="22"/>
-          <w:szCs w:val="22"/>
-        </w:rPr>
-        <w:t>vida</w:t>
-      </w:r>
-      <w:r>
-        <w:rPr>
-          <w:rFonts w:ascii="Times New Roman" w:hAnsi="Times New Roman" w:eastAsia="Times New Roman" w:cs="Times New Roman"/>
-          <w:b w:val="0"/>
-          <w:bCs w:val="0"/>
-          <w:i w:val="0"/>
-          <w:iCs w:val="0"/>
-          <w:caps w:val="0"/>
-          <w:smallCaps w:val="0"/>
-          <w:color w:val="000000" w:themeColor="text1" w:themeTint="FF" w:themeShade="FF"/>
-          <w:sz w:val="22"/>
-          <w:szCs w:val="22"/>
-        </w:rPr>
-        <w:t xml:space="preserve"> del software, </w:t>
-      </w:r>
-      <w:r>
-        <w:rPr>
-          <w:rFonts w:ascii="Times New Roman" w:hAnsi="Times New Roman" w:eastAsia="Times New Roman" w:cs="Times New Roman"/>
-          <w:b w:val="0"/>
-          <w:bCs w:val="0"/>
-          <w:i w:val="0"/>
-          <w:iCs w:val="0"/>
-          <w:caps w:val="0"/>
-          <w:smallCaps w:val="0"/>
-          <w:color w:val="000000" w:themeColor="text1" w:themeTint="FF" w:themeShade="FF"/>
-          <w:sz w:val="22"/>
-          <w:szCs w:val="22"/>
-        </w:rPr>
-        <w:t>como</w:t>
-      </w:r>
-      <w:r>
-        <w:rPr>
-          <w:rFonts w:ascii="Times New Roman" w:hAnsi="Times New Roman" w:eastAsia="Times New Roman" w:cs="Times New Roman"/>
-          <w:b w:val="0"/>
-          <w:bCs w:val="0"/>
-          <w:i w:val="0"/>
-          <w:iCs w:val="0"/>
-          <w:caps w:val="0"/>
-          <w:smallCaps w:val="0"/>
-          <w:color w:val="000000" w:themeColor="text1" w:themeTint="FF" w:themeShade="FF"/>
-          <w:sz w:val="22"/>
-          <w:szCs w:val="22"/>
-        </w:rPr>
-        <w:t xml:space="preserve"> </w:t>
-      </w:r>
-      <w:r>
-        <w:rPr>
-          <w:rFonts w:ascii="Times New Roman" w:hAnsi="Times New Roman" w:eastAsia="Times New Roman" w:cs="Times New Roman"/>
-          <w:b w:val="0"/>
-          <w:bCs w:val="0"/>
-          <w:i w:val="0"/>
-          <w:iCs w:val="0"/>
-          <w:caps w:val="0"/>
-          <w:smallCaps w:val="0"/>
-          <w:color w:val="000000" w:themeColor="text1" w:themeTint="FF" w:themeShade="FF"/>
-          <w:sz w:val="22"/>
-          <w:szCs w:val="22"/>
-        </w:rPr>
-        <w:t>colaborador</w:t>
-      </w:r>
-      <w:r>
-        <w:rPr>
-          <w:rFonts w:ascii="Times New Roman" w:hAnsi="Times New Roman" w:eastAsia="Times New Roman" w:cs="Times New Roman"/>
-          <w:b w:val="0"/>
-          <w:bCs w:val="0"/>
-          <w:i w:val="0"/>
-          <w:iCs w:val="0"/>
-          <w:caps w:val="0"/>
-          <w:smallCaps w:val="0"/>
-          <w:color w:val="000000" w:themeColor="text1" w:themeTint="FF" w:themeShade="FF"/>
-          <w:sz w:val="22"/>
-          <w:szCs w:val="22"/>
-        </w:rPr>
-        <w:t xml:space="preserve"> </w:t>
-      </w:r>
-      <w:r>
-        <w:rPr>
-          <w:rFonts w:ascii="Times New Roman" w:hAnsi="Times New Roman" w:eastAsia="Times New Roman" w:cs="Times New Roman"/>
-          <w:b w:val="0"/>
-          <w:bCs w:val="0"/>
-          <w:i w:val="0"/>
-          <w:iCs w:val="0"/>
-          <w:caps w:val="0"/>
-          <w:smallCaps w:val="0"/>
-          <w:color w:val="000000" w:themeColor="text1" w:themeTint="FF" w:themeShade="FF"/>
-          <w:sz w:val="22"/>
-          <w:szCs w:val="22"/>
-        </w:rPr>
-        <w:t>estaría</w:t>
-      </w:r>
-      <w:r>
-        <w:rPr>
-          <w:rFonts w:ascii="Times New Roman" w:hAnsi="Times New Roman" w:eastAsia="Times New Roman" w:cs="Times New Roman"/>
-          <w:b w:val="0"/>
-          <w:bCs w:val="0"/>
-          <w:i w:val="0"/>
-          <w:iCs w:val="0"/>
-          <w:caps w:val="0"/>
-          <w:smallCaps w:val="0"/>
-          <w:color w:val="000000" w:themeColor="text1" w:themeTint="FF" w:themeShade="FF"/>
-          <w:sz w:val="22"/>
-          <w:szCs w:val="22"/>
-        </w:rPr>
-        <w:t xml:space="preserve"> </w:t>
-      </w:r>
-      <w:r>
-        <w:rPr>
-          <w:rFonts w:ascii="Times New Roman" w:hAnsi="Times New Roman" w:eastAsia="Times New Roman" w:cs="Times New Roman"/>
-          <w:b w:val="0"/>
-          <w:bCs w:val="0"/>
-          <w:i w:val="0"/>
-          <w:iCs w:val="0"/>
-          <w:caps w:val="0"/>
-          <w:smallCaps w:val="0"/>
-          <w:color w:val="000000" w:themeColor="text1" w:themeTint="FF" w:themeShade="FF"/>
-          <w:sz w:val="22"/>
-          <w:szCs w:val="22"/>
-        </w:rPr>
-        <w:t>en</w:t>
-      </w:r>
-      <w:r>
-        <w:rPr>
-          <w:rFonts w:ascii="Times New Roman" w:hAnsi="Times New Roman" w:eastAsia="Times New Roman" w:cs="Times New Roman"/>
-          <w:b w:val="0"/>
-          <w:bCs w:val="0"/>
-          <w:i w:val="0"/>
-          <w:iCs w:val="0"/>
-          <w:caps w:val="0"/>
-          <w:smallCaps w:val="0"/>
-          <w:color w:val="000000" w:themeColor="text1" w:themeTint="FF" w:themeShade="FF"/>
-          <w:sz w:val="22"/>
-          <w:szCs w:val="22"/>
-        </w:rPr>
-        <w:t xml:space="preserve"> la </w:t>
-      </w:r>
-      <w:r>
-        <w:rPr>
-          <w:rFonts w:ascii="Times New Roman" w:hAnsi="Times New Roman" w:eastAsia="Times New Roman" w:cs="Times New Roman"/>
-          <w:b w:val="0"/>
-          <w:bCs w:val="0"/>
-          <w:i w:val="0"/>
-          <w:iCs w:val="0"/>
-          <w:caps w:val="0"/>
-          <w:smallCaps w:val="0"/>
-          <w:color w:val="000000" w:themeColor="text1" w:themeTint="FF" w:themeShade="FF"/>
-          <w:sz w:val="22"/>
-          <w:szCs w:val="22"/>
-        </w:rPr>
-        <w:t>capacidad</w:t>
-      </w:r>
-      <w:r>
-        <w:rPr>
-          <w:rFonts w:ascii="Times New Roman" w:hAnsi="Times New Roman" w:eastAsia="Times New Roman" w:cs="Times New Roman"/>
-          <w:b w:val="0"/>
-          <w:bCs w:val="0"/>
-          <w:i w:val="0"/>
-          <w:iCs w:val="0"/>
-          <w:caps w:val="0"/>
-          <w:smallCaps w:val="0"/>
-          <w:color w:val="000000" w:themeColor="text1" w:themeTint="FF" w:themeShade="FF"/>
-          <w:sz w:val="22"/>
-          <w:szCs w:val="22"/>
-        </w:rPr>
-        <w:t xml:space="preserve"> de </w:t>
-      </w:r>
-      <w:r>
-        <w:rPr>
-          <w:rFonts w:ascii="Times New Roman" w:hAnsi="Times New Roman" w:eastAsia="Times New Roman" w:cs="Times New Roman"/>
-          <w:b w:val="0"/>
-          <w:bCs w:val="0"/>
-          <w:i w:val="0"/>
-          <w:iCs w:val="0"/>
-          <w:caps w:val="0"/>
-          <w:smallCaps w:val="0"/>
-          <w:color w:val="000000" w:themeColor="text1" w:themeTint="FF" w:themeShade="FF"/>
-          <w:sz w:val="22"/>
-          <w:szCs w:val="22"/>
-        </w:rPr>
-        <w:t>participar</w:t>
-      </w:r>
-      <w:r>
-        <w:rPr>
-          <w:rFonts w:ascii="Times New Roman" w:hAnsi="Times New Roman" w:eastAsia="Times New Roman" w:cs="Times New Roman"/>
-          <w:b w:val="0"/>
-          <w:bCs w:val="0"/>
-          <w:i w:val="0"/>
-          <w:iCs w:val="0"/>
-          <w:caps w:val="0"/>
-          <w:smallCaps w:val="0"/>
-          <w:color w:val="000000" w:themeColor="text1" w:themeTint="FF" w:themeShade="FF"/>
-          <w:sz w:val="22"/>
-          <w:szCs w:val="22"/>
-        </w:rPr>
-        <w:t xml:space="preserve"> inclusive </w:t>
-      </w:r>
-      <w:r>
-        <w:rPr>
-          <w:rFonts w:ascii="Times New Roman" w:hAnsi="Times New Roman" w:eastAsia="Times New Roman" w:cs="Times New Roman"/>
-          <w:b w:val="0"/>
-          <w:bCs w:val="0"/>
-          <w:i w:val="0"/>
-          <w:iCs w:val="0"/>
-          <w:caps w:val="0"/>
-          <w:smallCaps w:val="0"/>
-          <w:color w:val="000000" w:themeColor="text1" w:themeTint="FF" w:themeShade="FF"/>
-          <w:sz w:val="22"/>
-          <w:szCs w:val="22"/>
-        </w:rPr>
-        <w:t>en</w:t>
-      </w:r>
-      <w:r>
-        <w:rPr>
-          <w:rFonts w:ascii="Times New Roman" w:hAnsi="Times New Roman" w:eastAsia="Times New Roman" w:cs="Times New Roman"/>
-          <w:b w:val="0"/>
-          <w:bCs w:val="0"/>
-          <w:i w:val="0"/>
-          <w:iCs w:val="0"/>
-          <w:caps w:val="0"/>
-          <w:smallCaps w:val="0"/>
-          <w:color w:val="000000" w:themeColor="text1" w:themeTint="FF" w:themeShade="FF"/>
-          <w:sz w:val="22"/>
-          <w:szCs w:val="22"/>
-        </w:rPr>
-        <w:t xml:space="preserve"> la </w:t>
-      </w:r>
-      <w:r>
-        <w:rPr>
-          <w:rFonts w:ascii="Times New Roman" w:hAnsi="Times New Roman" w:eastAsia="Times New Roman" w:cs="Times New Roman"/>
-          <w:b w:val="0"/>
-          <w:bCs w:val="0"/>
-          <w:i w:val="0"/>
-          <w:iCs w:val="0"/>
-          <w:caps w:val="0"/>
-          <w:smallCaps w:val="0"/>
-          <w:color w:val="000000" w:themeColor="text1" w:themeTint="FF" w:themeShade="FF"/>
-          <w:sz w:val="22"/>
-          <w:szCs w:val="22"/>
-        </w:rPr>
-        <w:t>etapa</w:t>
-      </w:r>
-      <w:r>
-        <w:rPr>
-          <w:rFonts w:ascii="Times New Roman" w:hAnsi="Times New Roman" w:eastAsia="Times New Roman" w:cs="Times New Roman"/>
-          <w:b w:val="0"/>
-          <w:bCs w:val="0"/>
-          <w:i w:val="0"/>
-          <w:iCs w:val="0"/>
-          <w:caps w:val="0"/>
-          <w:smallCaps w:val="0"/>
-          <w:color w:val="000000" w:themeColor="text1" w:themeTint="FF" w:themeShade="FF"/>
-          <w:sz w:val="22"/>
-          <w:szCs w:val="22"/>
-        </w:rPr>
-        <w:t xml:space="preserve"> de </w:t>
-      </w:r>
-      <w:r>
-        <w:rPr>
-          <w:rFonts w:ascii="Times New Roman" w:hAnsi="Times New Roman" w:eastAsia="Times New Roman" w:cs="Times New Roman"/>
-          <w:b w:val="0"/>
-          <w:bCs w:val="0"/>
-          <w:i w:val="0"/>
-          <w:iCs w:val="0"/>
-          <w:caps w:val="0"/>
-          <w:smallCaps w:val="0"/>
-          <w:color w:val="000000" w:themeColor="text1" w:themeTint="FF" w:themeShade="FF"/>
-          <w:sz w:val="22"/>
-          <w:szCs w:val="22"/>
-        </w:rPr>
-        <w:t>requisitos</w:t>
-      </w:r>
-      <w:r>
-        <w:rPr>
-          <w:rFonts w:ascii="Times New Roman" w:hAnsi="Times New Roman" w:eastAsia="Times New Roman" w:cs="Times New Roman"/>
-          <w:b w:val="0"/>
-          <w:bCs w:val="0"/>
-          <w:i w:val="0"/>
-          <w:iCs w:val="0"/>
-          <w:caps w:val="0"/>
-          <w:smallCaps w:val="0"/>
-          <w:color w:val="000000" w:themeColor="text1" w:themeTint="FF" w:themeShade="FF"/>
-          <w:sz w:val="22"/>
-          <w:szCs w:val="22"/>
-        </w:rPr>
-        <w:t xml:space="preserve"> </w:t>
-      </w:r>
-      <w:r>
-        <w:rPr>
-          <w:rFonts w:ascii="Times New Roman" w:hAnsi="Times New Roman" w:eastAsia="Times New Roman" w:cs="Times New Roman"/>
-          <w:b w:val="0"/>
-          <w:bCs w:val="0"/>
-          <w:i w:val="0"/>
-          <w:iCs w:val="0"/>
-          <w:caps w:val="0"/>
-          <w:smallCaps w:val="0"/>
-          <w:color w:val="000000" w:themeColor="text1" w:themeTint="FF" w:themeShade="FF"/>
-          <w:sz w:val="22"/>
-          <w:szCs w:val="22"/>
-        </w:rPr>
-        <w:t>planteando</w:t>
-      </w:r>
-      <w:r>
-        <w:rPr>
-          <w:rFonts w:ascii="Times New Roman" w:hAnsi="Times New Roman" w:eastAsia="Times New Roman" w:cs="Times New Roman"/>
-          <w:b w:val="0"/>
-          <w:bCs w:val="0"/>
-          <w:i w:val="0"/>
-          <w:iCs w:val="0"/>
-          <w:caps w:val="0"/>
-          <w:smallCaps w:val="0"/>
-          <w:color w:val="000000" w:themeColor="text1" w:themeTint="FF" w:themeShade="FF"/>
-          <w:sz w:val="22"/>
-          <w:szCs w:val="22"/>
-        </w:rPr>
-        <w:t xml:space="preserve"> </w:t>
-      </w:r>
-      <w:r>
-        <w:rPr>
-          <w:rFonts w:ascii="Times New Roman" w:hAnsi="Times New Roman" w:eastAsia="Times New Roman" w:cs="Times New Roman"/>
-          <w:b w:val="0"/>
-          <w:bCs w:val="0"/>
-          <w:i w:val="0"/>
-          <w:iCs w:val="0"/>
-          <w:caps w:val="0"/>
-          <w:smallCaps w:val="0"/>
-          <w:color w:val="000000" w:themeColor="text1" w:themeTint="FF" w:themeShade="FF"/>
-          <w:sz w:val="22"/>
-          <w:szCs w:val="22"/>
-        </w:rPr>
-        <w:t>casos</w:t>
-      </w:r>
-      <w:r>
-        <w:rPr>
-          <w:rFonts w:ascii="Times New Roman" w:hAnsi="Times New Roman" w:eastAsia="Times New Roman" w:cs="Times New Roman"/>
-          <w:b w:val="0"/>
-          <w:bCs w:val="0"/>
-          <w:i w:val="0"/>
-          <w:iCs w:val="0"/>
-          <w:caps w:val="0"/>
-          <w:smallCaps w:val="0"/>
-          <w:color w:val="000000" w:themeColor="text1" w:themeTint="FF" w:themeShade="FF"/>
-          <w:sz w:val="22"/>
-          <w:szCs w:val="22"/>
-        </w:rPr>
-        <w:t xml:space="preserve"> de </w:t>
-      </w:r>
-      <w:r>
-        <w:rPr>
-          <w:rFonts w:ascii="Times New Roman" w:hAnsi="Times New Roman" w:eastAsia="Times New Roman" w:cs="Times New Roman"/>
-          <w:b w:val="0"/>
-          <w:bCs w:val="0"/>
-          <w:i w:val="0"/>
-          <w:iCs w:val="0"/>
-          <w:caps w:val="0"/>
-          <w:smallCaps w:val="0"/>
-          <w:color w:val="000000" w:themeColor="text1" w:themeTint="FF" w:themeShade="FF"/>
-          <w:sz w:val="22"/>
-          <w:szCs w:val="22"/>
-        </w:rPr>
-        <w:t>prueba</w:t>
-      </w:r>
-      <w:r>
-        <w:rPr>
-          <w:rFonts w:ascii="Times New Roman" w:hAnsi="Times New Roman" w:eastAsia="Times New Roman" w:cs="Times New Roman"/>
-          <w:b w:val="0"/>
-          <w:bCs w:val="0"/>
-          <w:i w:val="0"/>
-          <w:iCs w:val="0"/>
-          <w:caps w:val="0"/>
-          <w:smallCaps w:val="0"/>
-          <w:color w:val="000000" w:themeColor="text1" w:themeTint="FF" w:themeShade="FF"/>
-          <w:sz w:val="22"/>
-          <w:szCs w:val="22"/>
-        </w:rPr>
-        <w:t xml:space="preserve"> </w:t>
-      </w:r>
-      <w:r>
-        <w:rPr>
-          <w:rFonts w:ascii="Times New Roman" w:hAnsi="Times New Roman" w:eastAsia="Times New Roman" w:cs="Times New Roman"/>
-          <w:b w:val="0"/>
-          <w:bCs w:val="0"/>
-          <w:i w:val="0"/>
-          <w:iCs w:val="0"/>
-          <w:caps w:val="0"/>
-          <w:smallCaps w:val="0"/>
-          <w:color w:val="000000" w:themeColor="text1" w:themeTint="FF" w:themeShade="FF"/>
-          <w:sz w:val="22"/>
-          <w:szCs w:val="22"/>
-        </w:rPr>
-        <w:t>teniendo</w:t>
-      </w:r>
-      <w:r>
-        <w:rPr>
-          <w:rFonts w:ascii="Times New Roman" w:hAnsi="Times New Roman" w:eastAsia="Times New Roman" w:cs="Times New Roman"/>
-          <w:b w:val="0"/>
-          <w:bCs w:val="0"/>
-          <w:i w:val="0"/>
-          <w:iCs w:val="0"/>
-          <w:caps w:val="0"/>
-          <w:smallCaps w:val="0"/>
-          <w:color w:val="000000" w:themeColor="text1" w:themeTint="FF" w:themeShade="FF"/>
-          <w:sz w:val="22"/>
-          <w:szCs w:val="22"/>
-        </w:rPr>
-        <w:t xml:space="preserve"> </w:t>
-      </w:r>
-      <w:r>
-        <w:rPr>
-          <w:rFonts w:ascii="Times New Roman" w:hAnsi="Times New Roman" w:eastAsia="Times New Roman" w:cs="Times New Roman"/>
-          <w:b w:val="0"/>
-          <w:bCs w:val="0"/>
-          <w:i w:val="0"/>
-          <w:iCs w:val="0"/>
-          <w:caps w:val="0"/>
-          <w:smallCaps w:val="0"/>
-          <w:color w:val="000000" w:themeColor="text1" w:themeTint="FF" w:themeShade="FF"/>
-          <w:sz w:val="22"/>
-          <w:szCs w:val="22"/>
-        </w:rPr>
-        <w:t>en</w:t>
-      </w:r>
-      <w:r>
-        <w:rPr>
-          <w:rFonts w:ascii="Times New Roman" w:hAnsi="Times New Roman" w:eastAsia="Times New Roman" w:cs="Times New Roman"/>
-          <w:b w:val="0"/>
-          <w:bCs w:val="0"/>
-          <w:i w:val="0"/>
-          <w:iCs w:val="0"/>
-          <w:caps w:val="0"/>
-          <w:smallCaps w:val="0"/>
-          <w:color w:val="000000" w:themeColor="text1" w:themeTint="FF" w:themeShade="FF"/>
-          <w:sz w:val="22"/>
-          <w:szCs w:val="22"/>
-        </w:rPr>
-        <w:t xml:space="preserve"> </w:t>
-      </w:r>
-      <w:r>
-        <w:rPr>
-          <w:rFonts w:ascii="Times New Roman" w:hAnsi="Times New Roman" w:eastAsia="Times New Roman" w:cs="Times New Roman"/>
-          <w:b w:val="0"/>
-          <w:bCs w:val="0"/>
-          <w:i w:val="0"/>
-          <w:iCs w:val="0"/>
-          <w:caps w:val="0"/>
-          <w:smallCaps w:val="0"/>
-          <w:color w:val="000000" w:themeColor="text1" w:themeTint="FF" w:themeShade="FF"/>
-          <w:sz w:val="22"/>
-          <w:szCs w:val="22"/>
-        </w:rPr>
-        <w:t>cuenta</w:t>
-      </w:r>
-      <w:r>
-        <w:rPr>
-          <w:rFonts w:ascii="Times New Roman" w:hAnsi="Times New Roman" w:eastAsia="Times New Roman" w:cs="Times New Roman"/>
-          <w:b w:val="0"/>
-          <w:bCs w:val="0"/>
-          <w:i w:val="0"/>
-          <w:iCs w:val="0"/>
-          <w:caps w:val="0"/>
-          <w:smallCaps w:val="0"/>
-          <w:color w:val="000000" w:themeColor="text1" w:themeTint="FF" w:themeShade="FF"/>
-          <w:sz w:val="22"/>
-          <w:szCs w:val="22"/>
-        </w:rPr>
-        <w:t xml:space="preserve"> </w:t>
-      </w:r>
-      <w:r>
-        <w:rPr>
-          <w:rFonts w:ascii="Times New Roman" w:hAnsi="Times New Roman" w:eastAsia="Times New Roman" w:cs="Times New Roman"/>
-          <w:b w:val="0"/>
-          <w:bCs w:val="0"/>
-          <w:i w:val="0"/>
-          <w:iCs w:val="0"/>
-          <w:caps w:val="0"/>
-          <w:smallCaps w:val="0"/>
-          <w:color w:val="000000" w:themeColor="text1" w:themeTint="FF" w:themeShade="FF"/>
-          <w:sz w:val="22"/>
-          <w:szCs w:val="22"/>
-        </w:rPr>
-        <w:t>el</w:t>
-      </w:r>
-      <w:r>
-        <w:rPr>
-          <w:rFonts w:ascii="Times New Roman" w:hAnsi="Times New Roman" w:eastAsia="Times New Roman" w:cs="Times New Roman"/>
-          <w:b w:val="0"/>
-          <w:bCs w:val="0"/>
-          <w:i w:val="0"/>
-          <w:iCs w:val="0"/>
-          <w:caps w:val="0"/>
-          <w:smallCaps w:val="0"/>
-          <w:color w:val="000000" w:themeColor="text1" w:themeTint="FF" w:themeShade="FF"/>
-          <w:sz w:val="22"/>
-          <w:szCs w:val="22"/>
-        </w:rPr>
-        <w:t xml:space="preserve"> </w:t>
-      </w:r>
-      <w:r>
-        <w:rPr>
-          <w:rFonts w:ascii="Times New Roman" w:hAnsi="Times New Roman" w:eastAsia="Times New Roman" w:cs="Times New Roman"/>
-          <w:b w:val="0"/>
-          <w:bCs w:val="0"/>
-          <w:i w:val="0"/>
-          <w:iCs w:val="0"/>
-          <w:caps w:val="0"/>
-          <w:smallCaps w:val="0"/>
-          <w:color w:val="000000" w:themeColor="text1" w:themeTint="FF" w:themeShade="FF"/>
-          <w:sz w:val="22"/>
-          <w:szCs w:val="22"/>
-        </w:rPr>
-        <w:t>contexto</w:t>
-      </w:r>
-      <w:r>
-        <w:rPr>
-          <w:rFonts w:ascii="Times New Roman" w:hAnsi="Times New Roman" w:eastAsia="Times New Roman" w:cs="Times New Roman"/>
-          <w:b w:val="0"/>
-          <w:bCs w:val="0"/>
-          <w:i w:val="0"/>
-          <w:iCs w:val="0"/>
-          <w:caps w:val="0"/>
-          <w:smallCaps w:val="0"/>
-          <w:color w:val="000000" w:themeColor="text1" w:themeTint="FF" w:themeShade="FF"/>
-          <w:sz w:val="22"/>
-          <w:szCs w:val="22"/>
-        </w:rPr>
-        <w:t xml:space="preserve"> y </w:t>
-      </w:r>
-      <w:r>
-        <w:rPr>
-          <w:rFonts w:ascii="Times New Roman" w:hAnsi="Times New Roman" w:eastAsia="Times New Roman" w:cs="Times New Roman"/>
-          <w:b w:val="0"/>
-          <w:bCs w:val="0"/>
-          <w:i w:val="0"/>
-          <w:iCs w:val="0"/>
-          <w:caps w:val="0"/>
-          <w:smallCaps w:val="0"/>
-          <w:color w:val="000000" w:themeColor="text1" w:themeTint="FF" w:themeShade="FF"/>
-          <w:sz w:val="22"/>
-          <w:szCs w:val="22"/>
-        </w:rPr>
-        <w:t>haciendo</w:t>
-      </w:r>
-      <w:r>
-        <w:rPr>
-          <w:rFonts w:ascii="Times New Roman" w:hAnsi="Times New Roman" w:eastAsia="Times New Roman" w:cs="Times New Roman"/>
-          <w:b w:val="0"/>
-          <w:bCs w:val="0"/>
-          <w:i w:val="0"/>
-          <w:iCs w:val="0"/>
-          <w:caps w:val="0"/>
-          <w:smallCaps w:val="0"/>
-          <w:color w:val="000000" w:themeColor="text1" w:themeTint="FF" w:themeShade="FF"/>
-          <w:sz w:val="22"/>
-          <w:szCs w:val="22"/>
-        </w:rPr>
-        <w:t xml:space="preserve"> </w:t>
-      </w:r>
-      <w:r>
-        <w:rPr>
-          <w:rFonts w:ascii="Times New Roman" w:hAnsi="Times New Roman" w:eastAsia="Times New Roman" w:cs="Times New Roman"/>
-          <w:b w:val="0"/>
-          <w:bCs w:val="0"/>
-          <w:i w:val="0"/>
-          <w:iCs w:val="0"/>
-          <w:caps w:val="0"/>
-          <w:smallCaps w:val="0"/>
-          <w:color w:val="000000" w:themeColor="text1" w:themeTint="FF" w:themeShade="FF"/>
-          <w:sz w:val="22"/>
-          <w:szCs w:val="22"/>
-        </w:rPr>
-        <w:t>uso</w:t>
-      </w:r>
-      <w:r>
-        <w:rPr>
-          <w:rFonts w:ascii="Times New Roman" w:hAnsi="Times New Roman" w:eastAsia="Times New Roman" w:cs="Times New Roman"/>
-          <w:b w:val="0"/>
-          <w:bCs w:val="0"/>
-          <w:i w:val="0"/>
-          <w:iCs w:val="0"/>
-          <w:caps w:val="0"/>
-          <w:smallCaps w:val="0"/>
-          <w:color w:val="000000" w:themeColor="text1" w:themeTint="FF" w:themeShade="FF"/>
-          <w:sz w:val="22"/>
-          <w:szCs w:val="22"/>
-        </w:rPr>
-        <w:t xml:space="preserve"> de la </w:t>
-      </w:r>
-      <w:r>
-        <w:rPr>
-          <w:rFonts w:ascii="Times New Roman" w:hAnsi="Times New Roman" w:eastAsia="Times New Roman" w:cs="Times New Roman"/>
-          <w:b w:val="0"/>
-          <w:bCs w:val="0"/>
-          <w:i w:val="0"/>
-          <w:iCs w:val="0"/>
-          <w:caps w:val="0"/>
-          <w:smallCaps w:val="0"/>
-          <w:color w:val="000000" w:themeColor="text1" w:themeTint="FF" w:themeShade="FF"/>
-          <w:sz w:val="22"/>
-          <w:szCs w:val="22"/>
-        </w:rPr>
-        <w:t>experiencia</w:t>
-      </w:r>
-      <w:r>
-        <w:rPr>
-          <w:rFonts w:ascii="Times New Roman" w:hAnsi="Times New Roman" w:eastAsia="Times New Roman" w:cs="Times New Roman"/>
-          <w:b w:val="0"/>
-          <w:bCs w:val="0"/>
-          <w:i w:val="0"/>
-          <w:iCs w:val="0"/>
-          <w:caps w:val="0"/>
-          <w:smallCaps w:val="0"/>
-          <w:color w:val="000000" w:themeColor="text1" w:themeTint="FF" w:themeShade="FF"/>
-          <w:sz w:val="22"/>
-          <w:szCs w:val="22"/>
-        </w:rPr>
-        <w:t xml:space="preserve"> para </w:t>
-      </w:r>
-      <w:r>
-        <w:rPr>
-          <w:rFonts w:ascii="Times New Roman" w:hAnsi="Times New Roman" w:eastAsia="Times New Roman" w:cs="Times New Roman"/>
-          <w:b w:val="0"/>
-          <w:bCs w:val="0"/>
-          <w:i w:val="0"/>
-          <w:iCs w:val="0"/>
-          <w:caps w:val="0"/>
-          <w:smallCaps w:val="0"/>
-          <w:color w:val="000000" w:themeColor="text1" w:themeTint="FF" w:themeShade="FF"/>
-          <w:sz w:val="22"/>
-          <w:szCs w:val="22"/>
-        </w:rPr>
-        <w:t>generar</w:t>
-      </w:r>
-      <w:r>
-        <w:rPr>
-          <w:rFonts w:ascii="Times New Roman" w:hAnsi="Times New Roman" w:eastAsia="Times New Roman" w:cs="Times New Roman"/>
-          <w:b w:val="0"/>
-          <w:bCs w:val="0"/>
-          <w:i w:val="0"/>
-          <w:iCs w:val="0"/>
-          <w:caps w:val="0"/>
-          <w:smallCaps w:val="0"/>
-          <w:color w:val="000000" w:themeColor="text1" w:themeTint="FF" w:themeShade="FF"/>
-          <w:sz w:val="22"/>
-          <w:szCs w:val="22"/>
-        </w:rPr>
-        <w:t xml:space="preserve"> valor.</w:t>
+        <w:rPr>
+          <w:rFonts w:ascii="Times New Roman" w:hAnsi="Times New Roman" w:eastAsia="Times New Roman" w:cs="Times New Roman"/>
+          <w:b w:val="0"/>
+          <w:bCs w:val="0"/>
+          <w:i w:val="0"/>
+          <w:iCs w:val="0"/>
+          <w:caps w:val="0"/>
+          <w:smallCaps w:val="0"/>
+          <w:color w:val="000000" w:themeColor="text1" w:themeTint="FF" w:themeShade="FF"/>
+          <w:sz w:val="22"/>
+          <w:szCs w:val="22"/>
+        </w:rPr>
+      </w:pPr>
+      <w:r>
+        <w:rPr>
+          <w:rFonts w:ascii="Times New Roman" w:hAnsi="Times New Roman" w:eastAsia="Times New Roman" w:cs="Times New Roman"/>
+          <w:b w:val="0"/>
+          <w:bCs w:val="0"/>
+          <w:i w:val="0"/>
+          <w:iCs w:val="0"/>
+          <w:caps w:val="0"/>
+          <w:smallCaps w:val="0"/>
+          <w:color w:val="000000" w:themeColor="text1" w:themeTint="FF" w:themeShade="FF"/>
+          <w:sz w:val="22"/>
+          <w:szCs w:val="22"/>
+        </w:rPr>
+        <w:t>Recordando, el enfoque BCT nos permite conectarnos con productos o servicios entregados por el cliente en diferentes etapas del ciclo de vida del software, porque como socio puede incluso participar en la fase de requisitos, presentar casos de prueba teniendo en cuenta el contexto, y crear valor a partir de la experiencia.</w:t>
       </w:r>
     </w:p>
     <w:p xmlns:wp14="http://schemas.microsoft.com/office/word/2010/wordml" wp14:textId="29FB2F20">
@@ -1872,7 +790,7 @@
         <w:t>?</w:t>
       </w:r>
     </w:p>
-    <w:p xmlns:wp14="http://schemas.microsoft.com/office/word/2010/wordml" wp14:textId="3D9E31F3">
+    <w:p xmlns:wp14="http://schemas.microsoft.com/office/word/2010/wordml" wp14:textId="00C57E66">
       <w:pPr>
         <w:jc w:val="both"/>
       </w:pPr>
@@ -1889,7 +807,22 @@
           <w:sz w:val="22"/>
           <w:szCs w:val="22"/>
         </w:rPr>
-        <w:t xml:space="preserve">Como primera medida tener un documento donde se plasme el objetivo del producto y se dé un entendimiento de los requerimientos, restricciones y consideraciones, así mismo es necesario contar las historias de usuario que permitan entender los criterios de aceptación para los cuales el producto es satisfactorio y de esta manera poder plantear un alcance de las pruebas, sí el proyecto no es nuevo solicitar el historial de pruebas y </w:t>
+        <w:t xml:space="preserve">Debemos </w:t>
+      </w:r>
+      <w:r>
+        <w:rPr>
+          <w:rFonts w:ascii="Times New Roman" w:hAnsi="Times New Roman" w:eastAsia="Times New Roman" w:cs="Times New Roman"/>
+          <w:b w:val="0"/>
+          <w:bCs w:val="0"/>
+          <w:i w:val="0"/>
+          <w:iCs w:val="0"/>
+          <w:caps w:val="0"/>
+          <w:smallCaps w:val="0"/>
+          <w:color w:val="000000" w:themeColor="text1" w:themeTint="FF" w:themeShade="FF"/>
+          <w:sz w:val="22"/>
+          <w:szCs w:val="22"/>
+        </w:rPr>
+        <w:t xml:space="preserve">tener un documento donde se plasme el objetivo del producto y se dé un entendimiento de los requerimientos, restricciones y consideraciones, así mismo es necesario contar las historias de usuario que permitan entender los criterios de aceptación para los cuales el producto es satisfactorio y de esta manera poder plantear un alcance de las pruebas, sí el proyecto no es nuevo solicitar el historial de pruebas y </w:t>
       </w:r>
       <w:r>
         <w:rPr>
@@ -2213,7 +1146,7 @@
         <w:t>?</w:t>
       </w:r>
     </w:p>
-    <w:p xmlns:wp14="http://schemas.microsoft.com/office/word/2010/wordml" wp14:textId="409F4562">
+    <w:p xmlns:wp14="http://schemas.microsoft.com/office/word/2010/wordml" wp14:textId="351BA85C">
       <w:pPr>
         <w:jc w:val="both"/>
       </w:pPr>
@@ -2230,7 +1163,22 @@
           <w:sz w:val="22"/>
           <w:szCs w:val="22"/>
         </w:rPr>
-        <w:t xml:space="preserve">Definir un espacio con el Producto </w:t>
+        <w:t>Planear</w:t>
+      </w:r>
+      <w:r>
+        <w:rPr>
+          <w:rFonts w:ascii="Times New Roman" w:hAnsi="Times New Roman" w:eastAsia="Times New Roman" w:cs="Times New Roman"/>
+          <w:b w:val="0"/>
+          <w:bCs w:val="0"/>
+          <w:i w:val="0"/>
+          <w:iCs w:val="0"/>
+          <w:caps w:val="0"/>
+          <w:smallCaps w:val="0"/>
+          <w:color w:val="000000" w:themeColor="text1" w:themeTint="FF" w:themeShade="FF"/>
+          <w:sz w:val="22"/>
+          <w:szCs w:val="22"/>
+        </w:rPr>
+        <w:t xml:space="preserve"> un espacio con el Producto </w:t>
       </w:r>
       <w:r>
         <w:rPr>
@@ -2260,7 +1208,37 @@
           <w:sz w:val="22"/>
           <w:szCs w:val="22"/>
         </w:rPr>
-        <w:t xml:space="preserve"> para clarificar las necesidades del producto, en este espacio es necesario dejar constancia de los aspectos tratados, los puntos clave que determinan la necesidad a resolver y </w:t>
+        <w:t xml:space="preserve"> para</w:t>
+      </w:r>
+      <w:r>
+        <w:rPr>
+          <w:rFonts w:ascii="Times New Roman" w:hAnsi="Times New Roman" w:eastAsia="Times New Roman" w:cs="Times New Roman"/>
+          <w:b w:val="0"/>
+          <w:bCs w:val="0"/>
+          <w:i w:val="0"/>
+          <w:iCs w:val="0"/>
+          <w:caps w:val="0"/>
+          <w:smallCaps w:val="0"/>
+          <w:color w:val="000000" w:themeColor="text1" w:themeTint="FF" w:themeShade="FF"/>
+          <w:sz w:val="22"/>
+          <w:szCs w:val="22"/>
+        </w:rPr>
+        <w:t xml:space="preserve"> definir</w:t>
+      </w:r>
+      <w:r>
+        <w:rPr>
+          <w:rFonts w:ascii="Times New Roman" w:hAnsi="Times New Roman" w:eastAsia="Times New Roman" w:cs="Times New Roman"/>
+          <w:b w:val="0"/>
+          <w:bCs w:val="0"/>
+          <w:i w:val="0"/>
+          <w:iCs w:val="0"/>
+          <w:caps w:val="0"/>
+          <w:smallCaps w:val="0"/>
+          <w:color w:val="000000" w:themeColor="text1" w:themeTint="FF" w:themeShade="FF"/>
+          <w:sz w:val="22"/>
+          <w:szCs w:val="22"/>
+        </w:rPr>
+        <w:t xml:space="preserve"> las necesidades del producto, en este espacio es necesario dejar constancia de los aspectos tratados, los puntos clave que determinan la necesidad a resolver y </w:t>
       </w:r>
       <w:r>
         <w:rPr>
@@ -2654,7 +1632,7 @@
         <w:t>?</w:t>
       </w:r>
     </w:p>
-    <w:p xmlns:wp14="http://schemas.microsoft.com/office/word/2010/wordml" wp14:textId="4DA21CD5">
+    <w:p xmlns:wp14="http://schemas.microsoft.com/office/word/2010/wordml" wp14:textId="64FBA67C">
       <w:pPr>
         <w:jc w:val="both"/>
       </w:pPr>
@@ -2671,82 +1649,22 @@
           <w:sz w:val="22"/>
           <w:szCs w:val="22"/>
         </w:rPr>
-        <w:t xml:space="preserve">En </w:t>
-      </w:r>
-      <w:r>
-        <w:rPr>
-          <w:rFonts w:ascii="Times New Roman" w:hAnsi="Times New Roman" w:eastAsia="Times New Roman" w:cs="Times New Roman"/>
-          <w:b w:val="0"/>
-          <w:bCs w:val="0"/>
-          <w:i w:val="0"/>
-          <w:iCs w:val="0"/>
-          <w:caps w:val="0"/>
-          <w:smallCaps w:val="0"/>
-          <w:color w:val="000000" w:themeColor="text1" w:themeTint="FF" w:themeShade="FF"/>
-          <w:sz w:val="22"/>
-          <w:szCs w:val="22"/>
-        </w:rPr>
-        <w:t>primera</w:t>
-      </w:r>
-      <w:r>
-        <w:rPr>
-          <w:rFonts w:ascii="Times New Roman" w:hAnsi="Times New Roman" w:eastAsia="Times New Roman" w:cs="Times New Roman"/>
-          <w:b w:val="0"/>
-          <w:bCs w:val="0"/>
-          <w:i w:val="0"/>
-          <w:iCs w:val="0"/>
-          <w:caps w:val="0"/>
-          <w:smallCaps w:val="0"/>
-          <w:color w:val="000000" w:themeColor="text1" w:themeTint="FF" w:themeShade="FF"/>
-          <w:sz w:val="22"/>
-          <w:szCs w:val="22"/>
-        </w:rPr>
-        <w:t xml:space="preserve"> </w:t>
-      </w:r>
-      <w:r>
-        <w:rPr>
-          <w:rFonts w:ascii="Times New Roman" w:hAnsi="Times New Roman" w:eastAsia="Times New Roman" w:cs="Times New Roman"/>
-          <w:b w:val="0"/>
-          <w:bCs w:val="0"/>
-          <w:i w:val="0"/>
-          <w:iCs w:val="0"/>
-          <w:caps w:val="0"/>
-          <w:smallCaps w:val="0"/>
-          <w:color w:val="000000" w:themeColor="text1" w:themeTint="FF" w:themeShade="FF"/>
-          <w:sz w:val="22"/>
-          <w:szCs w:val="22"/>
-        </w:rPr>
-        <w:t>medida</w:t>
-      </w:r>
-      <w:r>
-        <w:rPr>
-          <w:rFonts w:ascii="Times New Roman" w:hAnsi="Times New Roman" w:eastAsia="Times New Roman" w:cs="Times New Roman"/>
-          <w:b w:val="0"/>
-          <w:bCs w:val="0"/>
-          <w:i w:val="0"/>
-          <w:iCs w:val="0"/>
-          <w:caps w:val="0"/>
-          <w:smallCaps w:val="0"/>
-          <w:color w:val="000000" w:themeColor="text1" w:themeTint="FF" w:themeShade="FF"/>
-          <w:sz w:val="22"/>
-          <w:szCs w:val="22"/>
-        </w:rPr>
-        <w:t xml:space="preserve"> e </w:t>
-      </w:r>
-      <w:r>
-        <w:rPr>
-          <w:rFonts w:ascii="Times New Roman" w:hAnsi="Times New Roman" w:eastAsia="Times New Roman" w:cs="Times New Roman"/>
-          <w:b w:val="0"/>
-          <w:bCs w:val="0"/>
-          <w:i w:val="0"/>
-          <w:iCs w:val="0"/>
-          <w:caps w:val="0"/>
-          <w:smallCaps w:val="0"/>
-          <w:color w:val="000000" w:themeColor="text1" w:themeTint="FF" w:themeShade="FF"/>
-          <w:sz w:val="22"/>
-          <w:szCs w:val="22"/>
-        </w:rPr>
-        <w:t>independientemente</w:t>
+        <w:t>I</w:t>
+      </w:r>
+      <w:r>
+        <w:rPr>
+          <w:rFonts w:ascii="Times New Roman" w:hAnsi="Times New Roman" w:eastAsia="Times New Roman" w:cs="Times New Roman"/>
+          <w:b w:val="0"/>
+          <w:bCs w:val="0"/>
+          <w:i w:val="0"/>
+          <w:iCs w:val="0"/>
+          <w:caps w:val="0"/>
+          <w:smallCaps w:val="0"/>
+          <w:color w:val="000000" w:themeColor="text1" w:themeTint="FF" w:themeShade="FF"/>
+          <w:sz w:val="22"/>
+          <w:szCs w:val="22"/>
+        </w:rPr>
+        <w:t>ndependientemente</w:t>
       </w:r>
       <w:r>
         <w:rPr>

</xml_diff>